<commit_message>
Mise à jour du backlog
</commit_message>
<xml_diff>
--- a/src/docs/Backlog de sprint - #005.docx
+++ b/src/docs/Backlog de sprint - #005.docx
@@ -241,17 +241,22 @@
                 <w:sz w:val="22"/>
                 <w:szCs w:val="22"/>
               </w:rPr>
-              <w:t xml:space="preserve">1. Évaluer quels niveaux </w:t>
-            </w:r>
-            <w:proofErr w:type="gramStart"/>
-            <w:r>
-              <w:rPr>
-                <w:sz w:val="22"/>
-                <w:szCs w:val="22"/>
-              </w:rPr>
-              <w:t>ont</w:t>
-            </w:r>
-            <w:proofErr w:type="gramEnd"/>
+              <w:t>1. Évaluer quel</w:t>
+            </w:r>
+            <w:r>
+              <w:rPr>
+                <w:sz w:val="22"/>
+                <w:szCs w:val="22"/>
+              </w:rPr>
+              <w:t xml:space="preserve"> niveau </w:t>
+            </w:r>
+            <w:r>
+              <w:rPr>
+                <w:sz w:val="22"/>
+                <w:szCs w:val="22"/>
+              </w:rPr>
+              <w:t>a</w:t>
+            </w:r>
             <w:r>
               <w:rPr>
                 <w:sz w:val="22"/>
@@ -1916,15 +1921,15 @@
               <w:rPr>
                 <w:sz w:val="22"/>
                 <w:szCs w:val="22"/>
-                <w:highlight w:val="yellow"/>
-                <w:lang w:val="fr-CA"/>
-              </w:rPr>
-            </w:pPr>
-            <w:r>
-              <w:rPr>
-                <w:sz w:val="22"/>
-                <w:szCs w:val="22"/>
-                <w:highlight w:val="yellow"/>
+                <w:highlight w:val="green"/>
+                <w:lang w:val="fr-CA"/>
+              </w:rPr>
+            </w:pPr>
+            <w:r>
+              <w:rPr>
+                <w:sz w:val="22"/>
+                <w:szCs w:val="22"/>
+                <w:highlight w:val="green"/>
                 <w:lang w:val="fr-CA"/>
               </w:rPr>
               <w:t>En tant qu’utilisateur, j</w:t>
@@ -1933,7 +1938,7 @@
               <w:rPr>
                 <w:sz w:val="22"/>
                 <w:szCs w:val="22"/>
-                <w:highlight w:val="yellow"/>
+                <w:highlight w:val="green"/>
                 <w:lang w:val="fr-CA"/>
               </w:rPr>
               <w:t>e veux voir une icône dans la barre de titre de la fenêtre afin de bien pouvoir identifier le jeu.</w:t>
@@ -2887,8 +2892,6 @@
               </w:rPr>
               <w:t>J. B.</w:t>
             </w:r>
-            <w:bookmarkStart w:id="0" w:name="_GoBack"/>
-            <w:bookmarkEnd w:id="0"/>
           </w:p>
           <w:p>
             <w:pPr>
@@ -4240,11 +4243,13 @@
                 <w:lang w:val="fr-CA"/>
               </w:rPr>
             </w:pPr>
-            <w:r>
-              <w:rPr>
-                <w:sz w:val="22"/>
-                <w:szCs w:val="22"/>
-                <w:highlight w:val="yellow"/>
+            <w:bookmarkStart w:id="0" w:name="_GoBack"/>
+            <w:bookmarkEnd w:id="0"/>
+            <w:r>
+              <w:rPr>
+                <w:sz w:val="22"/>
+                <w:szCs w:val="22"/>
+                <w:highlight w:val="green"/>
                 <w:lang w:val="fr-CA"/>
               </w:rPr>
               <w:t>En tant qu’utilisateur, je veux que le vaisseau joueur soit modifiable dans l’éditeur de niveau.</w:t>
@@ -10957,6 +10962,7 @@
   <w:style w:type="character" w:default="1" w:styleId="Policepardfaut">
     <w:name w:val="Default Paragraph Font"/>
     <w:uiPriority w:val="1"/>
+    <w:semiHidden/>
     <w:unhideWhenUsed/>
   </w:style>
   <w:style w:type="table" w:default="1" w:styleId="TableauNormal">

</xml_diff>